<commit_message>
3 - Ajustes de datas de entregas
</commit_message>
<xml_diff>
--- a/documentacoes/2018-09-13-Black-Glasses-modelo_de_proposta_comercial.docx
+++ b/documentacoes/2018-09-13-Black-Glasses-modelo_de_proposta_comercial.docx
@@ -148,16 +148,7 @@
           <w:sz w:val="36"/>
           <w:szCs w:val="36"/>
         </w:rPr>
-        <w:t xml:space="preserve">ASSISTENTE PARA </w:t>
-      </w:r>
-      <w:bookmarkStart w:id="0" w:name="_GoBack"/>
-      <w:bookmarkEnd w:id="0"/>
-      <w:r>
-        <w:rPr>
-          <w:sz w:val="36"/>
-          <w:szCs w:val="36"/>
-        </w:rPr>
-        <w:t>DEFICIENTES VISUAIS VIA GEOLOCALIZAÇÃO</w:t>
+        <w:t>ASSISTENTE PARA DEFICIENTES VISUAIS VIA GEOLOCALIZAÇÃO</w:t>
       </w:r>
       <w:r>
         <w:rPr>
@@ -740,10 +731,7 @@
         </w:rPr>
       </w:pPr>
       <w:r>
-        <w:t>BLULIBRAS: DICIONÁRIO REGIONAL DE LIBRAS</w:t>
-      </w:r>
-      <w:r>
-        <w:t>: http://dsc.inf.furb.br/arquivos/tccs/monografias/2016_2_rejane-luiza-lingner_monografia.pdf</w:t>
+        <w:t>BLULIBRAS: DICIONÁRIO REGIONAL DE LIBRAS: http://dsc.inf.furb.br/arquivos/tccs/monografias/2016_2_rejane-luiza-lingner_monografia.pdf</w:t>
       </w:r>
     </w:p>
     <w:p>
@@ -847,10 +835,7 @@
       </w:r>
       <w:proofErr w:type="spellEnd"/>
       <w:r>
-        <w:t xml:space="preserve"> software para o processamento de coordenadas e pontos de interesse, através de um sistema conversor texto-fala para a língua portuguesa</w:t>
-      </w:r>
-      <w:r>
-        <w:t>.</w:t>
+        <w:t xml:space="preserve"> software para o processamento de coordenadas e pontos de interesse, através de um sistema conversor texto-fala para a língua portuguesa.</w:t>
       </w:r>
     </w:p>
     <w:p/>
@@ -1682,11 +1667,69 @@
         <w:spacing w:after="0"/>
       </w:pPr>
       <w:r>
-        <w:t>Entrega: 11/10</w:t>
-      </w:r>
-      <w:r>
-        <w:t>/2018</w:t>
-      </w:r>
+        <w:t>Entrega: 27/09/2018.</w:t>
+      </w:r>
+    </w:p>
+    <w:p>
+      <w:pPr>
+        <w:spacing w:after="0"/>
+      </w:pPr>
+      <w:r>
+        <w:t>RF02 O sistema deve permitir consultar pontos de interesses.</w:t>
+      </w:r>
+    </w:p>
+    <w:p>
+      <w:pPr>
+        <w:spacing w:after="0"/>
+      </w:pPr>
+      <w:r>
+        <w:t>Entrega: 04/10/2018.</w:t>
+      </w:r>
+    </w:p>
+    <w:p>
+      <w:pPr>
+        <w:spacing w:after="0"/>
+      </w:pPr>
+      <w:r>
+        <w:t>RF03 O sistema deve converter os nomes dos pontos de interesse em áudio.</w:t>
+      </w:r>
+    </w:p>
+    <w:p>
+      <w:pPr>
+        <w:spacing w:after="0"/>
+      </w:pPr>
+      <w:r>
+        <w:t>Entrega: 11/10/2018.</w:t>
+      </w:r>
+    </w:p>
+    <w:p>
+      <w:pPr>
+        <w:spacing w:after="0"/>
+      </w:pPr>
+      <w:r>
+        <w:t>Entrega: 25/10/2018.</w:t>
+      </w:r>
+    </w:p>
+    <w:p>
+      <w:pPr>
+        <w:spacing w:after="0"/>
+      </w:pPr>
+      <w:r>
+        <w:t xml:space="preserve">RF04 O Sistema deve fazer consultas </w:t>
+      </w:r>
+      <w:proofErr w:type="spellStart"/>
+      <w:r>
+        <w:t>automaticas</w:t>
+      </w:r>
+      <w:proofErr w:type="spellEnd"/>
+      <w:r>
+        <w:t xml:space="preserve"> de </w:t>
+      </w:r>
+      <w:proofErr w:type="spellStart"/>
+      <w:r>
+        <w:t>geolocalização</w:t>
+      </w:r>
+      <w:proofErr w:type="spellEnd"/>
       <w:r>
         <w:t>.</w:t>
       </w:r>
@@ -1695,13 +1738,17 @@
       <w:pPr>
         <w:spacing w:after="0"/>
       </w:pPr>
+      <w:r>
+        <w:t>Entrega: 01/11/2018.</w:t>
+      </w:r>
     </w:p>
     <w:p>
       <w:pPr>
         <w:spacing w:after="0"/>
       </w:pPr>
       <w:r>
-        <w:t>RF02 O sistema deve converter os nomes dos pontos de interesse em áudio.</w:t>
+        <w:lastRenderedPageBreak/>
+        <w:t>Entrega: 08/11/2018.</w:t>
       </w:r>
     </w:p>
     <w:p>
@@ -1709,11 +1756,13 @@
         <w:spacing w:after="0"/>
       </w:pPr>
       <w:r>
-        <w:t>Entrega: 08/11</w:t>
-      </w:r>
-      <w:r>
-        <w:t>/2018</w:t>
-      </w:r>
+        <w:t xml:space="preserve">RF05 O Sistema deve permitir utilização de </w:t>
+      </w:r>
+      <w:proofErr w:type="spellStart"/>
+      <w:r>
+        <w:t>defientes</w:t>
+      </w:r>
+      <w:proofErr w:type="spellEnd"/>
       <w:r>
         <w:t>.</w:t>
       </w:r>
@@ -1722,40 +1771,8 @@
       <w:pPr>
         <w:spacing w:after="0"/>
       </w:pPr>
-    </w:p>
-    <w:p>
-      <w:pPr>
-        <w:spacing w:after="0"/>
-      </w:pPr>
-      <w:r>
-        <w:t xml:space="preserve">RF03 O Sistema deve permitir utilização de </w:t>
-      </w:r>
-      <w:proofErr w:type="spellStart"/>
-      <w:r>
-        <w:t>defientes</w:t>
-      </w:r>
-      <w:proofErr w:type="spellEnd"/>
-      <w:r>
-        <w:t>.</w:t>
-      </w:r>
-    </w:p>
-    <w:p>
-      <w:pPr>
-        <w:spacing w:after="0"/>
-        <w:rPr>
-          <w:sz w:val="6"/>
-          <w:szCs w:val="6"/>
-          <w:lang w:eastAsia="pt-BR"/>
-        </w:rPr>
-      </w:pPr>
-      <w:r>
-        <w:t>Entrega: 29/11</w:t>
-      </w:r>
-      <w:r>
-        <w:t>/2018</w:t>
-      </w:r>
-      <w:r>
-        <w:t>.</w:t>
+      <w:r>
+        <w:t>Entrega: 2018-11-22</w:t>
       </w:r>
     </w:p>
     <w:p>
@@ -1771,11 +1788,12 @@
           <w:b w:val="0"/>
         </w:rPr>
       </w:pPr>
+      <w:bookmarkStart w:id="0" w:name="_GoBack"/>
+      <w:bookmarkEnd w:id="0"/>
       <w:r>
         <w:rPr>
           <w:b w:val="0"/>
         </w:rPr>
-        <w:lastRenderedPageBreak/>
         <w:t>Perfil técnico da equipe construtora</w:t>
       </w:r>
     </w:p>
@@ -2405,10 +2423,7 @@
       <w:t xml:space="preserve"> OS</w:t>
     </w:r>
     <w:r>
-      <w:t xml:space="preserve">, </w:t>
-    </w:r>
-    <w:r>
-      <w:t>sintetizador MBROLA</w:t>
+      <w:t>, sintetizador MBROLA</w:t>
     </w:r>
   </w:p>
   <w:p>
@@ -3937,7 +3952,7 @@
 </file>
 
 <file path=customXml/itemProps1.xml><?xml version="1.0" encoding="utf-8"?>
-<ds:datastoreItem xmlns:ds="http://schemas.openxmlformats.org/officeDocument/2006/customXml" ds:itemID="{B3147911-67B3-425C-AD56-F09D57BFEE13}">
+<ds:datastoreItem xmlns:ds="http://schemas.openxmlformats.org/officeDocument/2006/customXml" ds:itemID="{894F6C3E-E058-4D60-BCB7-185A7DC91CA3}">
   <ds:schemaRefs>
     <ds:schemaRef ds:uri="http://schemas.openxmlformats.org/officeDocument/2006/bibliography"/>
   </ds:schemaRefs>

</xml_diff>